<commit_message>
added important info about go routines cancellation
</commit_message>
<xml_diff>
--- a/GoLang_LearningPattern.docx
+++ b/GoLang_LearningPattern.docx
@@ -881,6 +881,8 @@
         </w:rPr>
         <w:t>Fan-Out Fan-In pattern</w:t>
       </w:r>
+      <w:bookmarkStart w:id="0" w:name="_GoBack"/>
+      <w:bookmarkEnd w:id="0"/>
     </w:p>
     <w:p>
       <w:pPr>
@@ -919,47 +921,7 @@
           <w:rFonts w:hint="default"/>
           <w:lang w:val="en-IN"/>
         </w:rPr>
-        <w:t>Explict cancellation</w:t>
-      </w:r>
-    </w:p>
-    <w:p>
-      <w:pPr>
-        <w:numPr>
-          <w:ilvl w:val="0"/>
-          <w:numId w:val="4"/>
-        </w:numPr>
-        <w:ind w:left="420" w:leftChars="0" w:hanging="420" w:firstLineChars="0"/>
-        <w:rPr>
-          <w:rFonts w:hint="default"/>
-          <w:lang w:val="en-IN"/>
-        </w:rPr>
-      </w:pPr>
-      <w:r>
-        <w:rPr>
-          <w:rFonts w:hint="default"/>
-          <w:lang w:val="en-IN"/>
-        </w:rPr>
-        <w:t>Tree digestion</w:t>
-      </w:r>
-    </w:p>
-    <w:p>
-      <w:pPr>
-        <w:numPr>
-          <w:ilvl w:val="0"/>
-          <w:numId w:val="4"/>
-        </w:numPr>
-        <w:ind w:left="420" w:leftChars="0" w:hanging="420" w:firstLineChars="0"/>
-        <w:rPr>
-          <w:rFonts w:hint="default"/>
-          <w:lang w:val="en-IN"/>
-        </w:rPr>
-      </w:pPr>
-      <w:r>
-        <w:rPr>
-          <w:rFonts w:hint="default"/>
-          <w:lang w:val="en-IN"/>
-        </w:rPr>
-        <w:t>Bounded parallelism</w:t>
+        <w:t>Explicit cancellation (Go context package)</w:t>
       </w:r>
     </w:p>
     <w:p>
@@ -1119,7 +1081,6 @@
           <w:lang w:val="en-IN"/>
         </w:rPr>
       </w:pPr>
-      <w:bookmarkStart w:id="0" w:name="_GoBack"/>
       <w:r>
         <w:rPr>
           <w:rFonts w:hint="default"/>
@@ -1128,7 +1089,6 @@
         <w:t>Fan-out/fan-in refers to the pattern of executing multiple functions concurrently and then performing some aggregation on the results</w:t>
       </w:r>
     </w:p>
-    <w:bookmarkEnd w:id="0"/>
     <w:sectPr>
       <w:pgSz w:w="11906" w:h="16838"/>
       <w:pgMar w:top="1440" w:right="1800" w:bottom="1440" w:left="1800" w:header="720" w:footer="720" w:gutter="0"/>

</xml_diff>